<commit_message>
outputStream should be resizable
</commit_message>
<xml_diff>
--- a/MailMerge.OoXml.Tests/TestDocuments/DocWithoutSplitMergeFieldOrWinstrTextDateRun.docx
+++ b/MailMerge.OoXml.Tests/TestDocuments/DocWithoutSplitMergeFieldOrWinstrTextDateRun.docx
@@ -170,45 +170,8 @@
       <w:r>
         <w:fldChar w:fldCharType="end"/>
       </w:r>
-    </w:p>
-    <w:bookmarkStart w:id="0" w:name="_GoBack"/>
-    <w:bookmarkEnd w:id="0"/>
-    <w:p>
-      <w:pPr>
-        <w:rPr>
-          <w:noProof/>
-        </w:rPr>
-      </w:pPr>
-      <w:r>
-        <w:rPr>
-          <w:noProof/>
-        </w:rPr>
-        <w:fldChar w:fldCharType="begin"/>
-      </w:r>
-      <w:r>
-        <w:rPr>
-          <w:noProof/>
-        </w:rPr>
-        <w:instrText xml:space="preserve"> MERGEFIELD  CurrentUser:FirstName  \* MERGEFORMAT </w:instrText>
-      </w:r>
-      <w:r>
-        <w:rPr>
-          <w:noProof/>
-        </w:rPr>
-        <w:fldChar w:fldCharType="separate"/>
-      </w:r>
-      <w:r>
-        <w:rPr>
-          <w:noProof/>
-        </w:rPr>
-        <w:t>«CurrentUser:FirstName»</w:t>
-      </w:r>
-      <w:r>
-        <w:rPr>
-          <w:noProof/>
-        </w:rPr>
-        <w:fldChar w:fldCharType="end"/>
-      </w:r>
+      <w:bookmarkStart w:id="0" w:name="_GoBack"/>
+      <w:bookmarkEnd w:id="0"/>
     </w:p>
     <w:sectPr>
       <w:pgSz w:w="11906" w:h="16838"/>
@@ -948,7 +911,7 @@
 </file>
 
 <file path=customXml/itemProps1.xml><?xml version="1.0" encoding="utf-8"?>
-<ds:datastoreItem xmlns:ds="http://schemas.openxmlformats.org/officeDocument/2006/customXml" ds:itemID="{9E546468-3D33-4F94-BCE4-895231EE48ED}">
+<ds:datastoreItem xmlns:ds="http://schemas.openxmlformats.org/officeDocument/2006/customXml" ds:itemID="{C01BC05B-4805-46AC-AFFB-C04545AD463B}">
   <ds:schemaRefs>
     <ds:schemaRef ds:uri="http://schemas.openxmlformats.org/officeDocument/2006/bibliography"/>
   </ds:schemaRefs>

</xml_diff>